<commit_message>
feat: Update progress reports and enhance company application features. Correct spelling of TailwindCSS in progress report for Tuan4. Expand Tuan5 report with new API designs for job applications, including management features for employers. Modify CompaniesPage to handle unsupported company sizes and improve user feedback. Add routing for applications tab in CompanyProfilePage and remove placeholder content. Clean up unused application status types in hooks.
</commit_message>
<xml_diff>
--- a/progress-report/BC_Tiendo_Tuan4.docx
+++ b/progress-report/BC_Tiendo_Tuan4.docx
@@ -408,7 +408,21 @@
                 <w:sz w:val="26"/>
                 <w:szCs w:val="26"/>
               </w:rPr>
-              <w:t>Nextjs, Shadcn UI, Tailwincss.</w:t>
+              <w:t>Nextjs, Shadcn UI, Tailwin</w:t>
+            </w:r>
+            <w:r>
+              <w:rPr>
+                <w:sz w:val="26"/>
+                <w:szCs w:val="26"/>
+              </w:rPr>
+              <w:t>dCSS</w:t>
+            </w:r>
+            <w:r>
+              <w:rPr>
+                <w:sz w:val="26"/>
+                <w:szCs w:val="26"/>
+              </w:rPr>
+              <w:t>.</w:t>
             </w:r>
           </w:p>
         </w:tc>
@@ -459,14 +473,7 @@
                 <w:sz w:val="26"/>
                 <w:szCs w:val="26"/>
               </w:rPr>
-              <w:t>Giao diện t</w:t>
-            </w:r>
-            <w:r>
-              <w:rPr>
-                <w:sz w:val="26"/>
-                <w:szCs w:val="26"/>
-              </w:rPr>
-              <w:t>rang chi tiết nhà tuyển dụng</w:t>
+              <w:t>Giao diện trang chi tiết nhà tuyển dụng</w:t>
             </w:r>
           </w:p>
         </w:tc>
@@ -512,7 +519,21 @@
                 <w:sz w:val="26"/>
                 <w:szCs w:val="26"/>
               </w:rPr>
-              <w:t>- Visual Studio Code, Nodejs, Typescript, Nextjs, Shadcn UI, Tailwincss.</w:t>
+              <w:t xml:space="preserve">- Visual Studio Code, Nodejs, Typescript, Nextjs, Shadcn UI, </w:t>
+            </w:r>
+            <w:r>
+              <w:rPr>
+                <w:sz w:val="26"/>
+                <w:szCs w:val="26"/>
+              </w:rPr>
+              <w:t>TailwindCSS</w:t>
+            </w:r>
+            <w:r>
+              <w:rPr>
+                <w:sz w:val="26"/>
+                <w:szCs w:val="26"/>
+              </w:rPr>
+              <w:t>.</w:t>
             </w:r>
           </w:p>
         </w:tc>
@@ -541,14 +562,7 @@
                 <w:sz w:val="26"/>
                 <w:szCs w:val="26"/>
               </w:rPr>
-              <w:t xml:space="preserve">  </w:t>
-            </w:r>
-            <w:r>
-              <w:rPr>
-                <w:sz w:val="26"/>
-                <w:szCs w:val="26"/>
-              </w:rPr>
-              <w:t>từ bản thiết kế wireframe</w:t>
+              <w:t xml:space="preserve">  từ bản thiết kế wireframe</w:t>
             </w:r>
           </w:p>
         </w:tc>
@@ -577,14 +591,7 @@
                 <w:sz w:val="26"/>
                 <w:szCs w:val="26"/>
               </w:rPr>
-              <w:t xml:space="preserve">Giao diện trang </w:t>
-            </w:r>
-            <w:r>
-              <w:rPr>
-                <w:sz w:val="26"/>
-                <w:szCs w:val="26"/>
-              </w:rPr>
-              <w:t>chi tiết công việc</w:t>
+              <w:t>Giao diện trang chi tiết công việc</w:t>
             </w:r>
           </w:p>
         </w:tc>
@@ -785,7 +792,16 @@
                 <w:sz w:val="26"/>
                 <w:szCs w:val="26"/>
               </w:rPr>
-              <w:t>chi tiết nhà tuyển dụng vào trang chi tiết nhà tuyển dụng</w:t>
+              <w:t>chi tiết nhà tuyể</w:t>
+            </w:r>
+            <w:bookmarkStart w:id="0" w:name="_GoBack"/>
+            <w:bookmarkEnd w:id="0"/>
+            <w:r>
+              <w:rPr>
+                <w:sz w:val="26"/>
+                <w:szCs w:val="26"/>
+              </w:rPr>
+              <w:t>n dụng vào trang chi tiết nhà tuyển dụng</w:t>
             </w:r>
           </w:p>
         </w:tc>
@@ -872,28 +888,7 @@
                 <w:szCs w:val="26"/>
               </w:rPr>
               <w:lastRenderedPageBreak/>
-              <w:t xml:space="preserve">- Kết nối các API chi tiết </w:t>
-            </w:r>
-            <w:r>
-              <w:rPr>
-                <w:sz w:val="26"/>
-                <w:szCs w:val="26"/>
-              </w:rPr>
-              <w:t xml:space="preserve">công việc </w:t>
-            </w:r>
-            <w:r>
-              <w:rPr>
-                <w:sz w:val="26"/>
-                <w:szCs w:val="26"/>
-              </w:rPr>
-              <w:t xml:space="preserve">vào trang chi tiết </w:t>
-            </w:r>
-            <w:r>
-              <w:rPr>
-                <w:sz w:val="26"/>
-                <w:szCs w:val="26"/>
-              </w:rPr>
-              <w:t>công việc</w:t>
+              <w:t>- Kết nối các API chi tiết công việc vào trang chi tiết công việc</w:t>
             </w:r>
           </w:p>
         </w:tc>
@@ -1056,28 +1051,7 @@
                 <w:sz w:val="26"/>
                 <w:szCs w:val="26"/>
               </w:rPr>
-              <w:t xml:space="preserve">- Thành công kết nối các API chi tiết </w:t>
-            </w:r>
-            <w:r>
-              <w:rPr>
-                <w:sz w:val="26"/>
-                <w:szCs w:val="26"/>
-              </w:rPr>
-              <w:t>công việc</w:t>
-            </w:r>
-            <w:r>
-              <w:rPr>
-                <w:sz w:val="26"/>
-                <w:szCs w:val="26"/>
-              </w:rPr>
-              <w:t xml:space="preserve"> vào trang chi tiết </w:t>
-            </w:r>
-            <w:r>
-              <w:rPr>
-                <w:sz w:val="26"/>
-                <w:szCs w:val="26"/>
-              </w:rPr>
-              <w:t>công việc</w:t>
+              <w:t>- Thành công kết nối các API chi tiết công việc vào trang chi tiết công việc</w:t>
             </w:r>
           </w:p>
         </w:tc>
@@ -1326,23 +1300,7 @@
                 <w:sz w:val="26"/>
                 <w:szCs w:val="26"/>
               </w:rPr>
-              <w:t>đang gặp lỗi trong quá trình thiết kế</w:t>
-            </w:r>
-            <w:bookmarkStart w:id="0" w:name="_GoBack"/>
-            <w:bookmarkEnd w:id="0"/>
-            <w:r>
-              <w:rPr>
-                <w:sz w:val="26"/>
-                <w:szCs w:val="26"/>
-              </w:rPr>
-              <w:t xml:space="preserve"> API </w:t>
-            </w:r>
-            <w:r>
-              <w:rPr>
-                <w:sz w:val="26"/>
-                <w:szCs w:val="26"/>
-              </w:rPr>
-              <w:t>về ứng tuyển cho ứng viên và quản lý ứng tuyển cho nhà tuyển dụng</w:t>
+              <w:t>đang gặp lỗi trong quá trình thiết kế API về ứng tuyển cho ứng viên và quản lý ứng tuyển cho nhà tuyển dụng</w:t>
             </w:r>
           </w:p>
         </w:tc>
@@ -1385,14 +1343,7 @@
                 <w:sz w:val="26"/>
                 <w:szCs w:val="26"/>
               </w:rPr>
-              <w:t xml:space="preserve">khắc phục lỗi sớm và hoàn thành API </w:t>
-            </w:r>
-            <w:r>
-              <w:rPr>
-                <w:sz w:val="26"/>
-                <w:szCs w:val="26"/>
-              </w:rPr>
-              <w:t>về ứng tuyển cho ứng viên và quản lý ứng tuyển cho nhà tuyển dụng</w:t>
+              <w:t>khắc phục lỗi sớm và hoàn thành API về ứng tuyển cho ứng viên và quản lý ứng tuyển cho nhà tuyển dụng</w:t>
             </w:r>
           </w:p>
         </w:tc>

</xml_diff>